<commit_message>
1.7 ~ clock intro
</commit_message>
<xml_diff>
--- a/descriptions.docx
+++ b/descriptions.docx
@@ -1898,6 +1898,8 @@
         </w:rPr>
         <w:t>ite items</w:t>
       </w:r>
+      <w:bookmarkStart w:id="0" w:name="_GoBack"/>
+      <w:bookmarkEnd w:id="0"/>
     </w:p>
     <w:p>
       <w:pPr>
@@ -48652,8 +48654,6 @@
         </w:rPr>
         <w:t>简要概述</w:t>
       </w:r>
-      <w:bookmarkStart w:id="0" w:name="_GoBack"/>
-      <w:bookmarkEnd w:id="0"/>
     </w:p>
     <w:p>
       <w:pPr>
@@ -52900,7 +52900,7 @@
 </file>
 
 <file path=customXml/itemProps1.xml><?xml version="1.0" encoding="utf-8"?>
-<ds:datastoreItem xmlns:ds="http://schemas.openxmlformats.org/officeDocument/2006/customXml" ds:itemID="{99F1C158-B6F9-4FE1-BB81-6A0B3076AD0A}">
+<ds:datastoreItem xmlns:ds="http://schemas.openxmlformats.org/officeDocument/2006/customXml" ds:itemID="{A0A8A285-0DEF-46FE-A824-18D8421FE62D}">
   <ds:schemaRefs>
     <ds:schemaRef ds:uri="http://schemas.openxmlformats.org/officeDocument/2006/bibliography"/>
   </ds:schemaRefs>

</xml_diff>

<commit_message>
1.8.1 ~ pre-tile wp8
</commit_message>
<xml_diff>
--- a/descriptions.docx
+++ b/descriptions.docx
@@ -815,20 +815,7 @@
           <w:highlight w:val="green"/>
           <w:lang w:val="en-US"/>
         </w:rPr>
-        <w:t xml:space="preserve"> sy</w:t>
-      </w:r>
-      <w:bookmarkStart w:id="0" w:name="_GoBack"/>
-      <w:bookmarkEnd w:id="0"/>
-      <w:r>
-        <w:rPr>
-          <w:rFonts w:asciiTheme="majorHAnsi" w:hAnsiTheme="majorHAnsi" w:cs="Arial"/>
-          <w:color w:val="000000" w:themeColor="text1"/>
-          <w:sz w:val="12"/>
-          <w:szCs w:val="12"/>
-          <w:highlight w:val="green"/>
-          <w:lang w:val="en-US"/>
-        </w:rPr>
-        <w:t>nchronization, simply log into your account using another device, and the app will download all data and synchronize everything exactly as the first device</w:t>
+        <w:t xml:space="preserve"> synchronization, simply log into your account using another device, and the app will download all data and synchronize everything exactly as the first device</w:t>
       </w:r>
       <w:r>
         <w:rPr>
@@ -2313,7 +2300,6 @@
           <w:highlight w:val="green"/>
           <w:lang w:val="en-US"/>
         </w:rPr>
-        <w:lastRenderedPageBreak/>
         <w:t>2</w:t>
       </w:r>
       <w:r>
@@ -2677,7 +2663,6 @@
         <w:rPr>
           <w:highlight w:val="green"/>
         </w:rPr>
-        <w:lastRenderedPageBreak/>
         <w:t>–PT</w:t>
       </w:r>
     </w:p>
@@ -4374,7 +4359,6 @@
           <w:szCs w:val="12"/>
           <w:highlight w:val="green"/>
         </w:rPr>
-        <w:lastRenderedPageBreak/>
         <w:t>1</w:t>
       </w:r>
       <w:r>
@@ -4786,7 +4770,6 @@
         <w:rPr>
           <w:highlight w:val="green"/>
         </w:rPr>
-        <w:lastRenderedPageBreak/>
         <w:t>–AR</w:t>
       </w:r>
     </w:p>
@@ -6943,7 +6926,6 @@
           <w:highlight w:val="green"/>
           <w:lang w:val="en-US" w:bidi="ar-IQ"/>
         </w:rPr>
-        <w:lastRenderedPageBreak/>
         <w:t xml:space="preserve"> </w:t>
       </w:r>
     </w:p>
@@ -7494,7 +7476,6 @@
         <w:rPr>
           <w:highlight w:val="green"/>
         </w:rPr>
-        <w:lastRenderedPageBreak/>
         <w:t>–BG</w:t>
       </w:r>
     </w:p>
@@ -8886,7 +8867,6 @@
           <w:highlight w:val="green"/>
           <w:lang w:val="bg-BG"/>
         </w:rPr>
-        <w:lastRenderedPageBreak/>
         <w:t>1</w:t>
       </w:r>
       <w:r>
@@ -9231,7 +9211,6 @@
         <w:rPr>
           <w:highlight w:val="green"/>
         </w:rPr>
-        <w:lastRenderedPageBreak/>
         <w:t>–CS</w:t>
       </w:r>
     </w:p>
@@ -10933,7 +10912,6 @@
         <w:rPr>
           <w:highlight w:val="green"/>
         </w:rPr>
-        <w:lastRenderedPageBreak/>
         <w:t>–DA</w:t>
       </w:r>
     </w:p>
@@ -12642,7 +12620,6 @@
         <w:rPr>
           <w:highlight w:val="green"/>
         </w:rPr>
-        <w:lastRenderedPageBreak/>
         <w:t>–DE</w:t>
       </w:r>
     </w:p>
@@ -14392,7 +14369,6 @@
         <w:rPr>
           <w:highlight w:val="green"/>
         </w:rPr>
-        <w:lastRenderedPageBreak/>
         <w:t>–EL</w:t>
       </w:r>
     </w:p>
@@ -15749,7 +15725,6 @@
           <w:highlight w:val="yellow"/>
           <w:lang w:val="el-GR"/>
         </w:rPr>
-        <w:lastRenderedPageBreak/>
         <w:t xml:space="preserve">:: </w:t>
       </w:r>
       <w:r>
@@ -16131,7 +16106,6 @@
         <w:rPr>
           <w:highlight w:val="green"/>
         </w:rPr>
-        <w:lastRenderedPageBreak/>
         <w:t>–</w:t>
       </w:r>
       <w:r>
@@ -17833,7 +17807,6 @@
         <w:rPr>
           <w:highlight w:val="green"/>
         </w:rPr>
-        <w:lastRenderedPageBreak/>
         <w:t>–FI</w:t>
       </w:r>
     </w:p>
@@ -18677,9 +18650,12 @@
           <w:highlight w:val="green"/>
           <w:lang w:val="fi-FI"/>
         </w:rPr>
-        <w:t xml:space="preserve">• käännetty </w:t>
-      </w:r>
-      <w:r>
+        <w:t>• käännetty 25 kielelle</w:t>
+      </w:r>
+    </w:p>
+    <w:p>
+      <w:pPr>
+        <w:spacing w:after="0"/>
         <w:rPr>
           <w:rFonts w:asciiTheme="majorHAnsi" w:hAnsiTheme="majorHAnsi" w:cs="Arial"/>
           <w:color w:val="000000" w:themeColor="text1"/>
@@ -18688,8 +18664,7 @@
           <w:highlight w:val="green"/>
           <w:lang w:val="fi-FI"/>
         </w:rPr>
-        <w:t>25</w:t>
-      </w:r>
+      </w:pPr>
       <w:r>
         <w:rPr>
           <w:rFonts w:asciiTheme="majorHAnsi" w:hAnsiTheme="majorHAnsi" w:cs="Arial"/>
@@ -18699,7 +18674,7 @@
           <w:highlight w:val="green"/>
           <w:lang w:val="fi-FI"/>
         </w:rPr>
-        <w:t xml:space="preserve"> kielelle</w:t>
+        <w:t>• saatavilla 10 erilaista alustaa</w:t>
       </w:r>
     </w:p>
     <w:p>
@@ -18723,7 +18698,7 @@
           <w:highlight w:val="green"/>
           <w:lang w:val="fi-FI"/>
         </w:rPr>
-        <w:t>• saatavilla 10 erilaista alustaa</w:t>
+        <w:t>• yksinkertainen, siisti ja intuitiivinen käyttöliittymä</w:t>
       </w:r>
     </w:p>
     <w:p>
@@ -18747,7 +18722,7 @@
           <w:highlight w:val="green"/>
           <w:lang w:val="fi-FI"/>
         </w:rPr>
-        <w:t>• yksinkertainen, siisti ja intuitiivinen käyttöliittymä</w:t>
+        <w:t>• automaattinen varmuuskopiointi ja tietojen synkronointi</w:t>
       </w:r>
     </w:p>
     <w:p>
@@ -18771,7 +18746,7 @@
           <w:highlight w:val="green"/>
           <w:lang w:val="fi-FI"/>
         </w:rPr>
-        <w:t>• automaattinen varmuuskopiointi ja tietojen synkronointi</w:t>
+        <w:t>• realistinen painonpudotuksen arvio</w:t>
       </w:r>
     </w:p>
     <w:p>
@@ -18795,7 +18770,7 @@
           <w:highlight w:val="green"/>
           <w:lang w:val="fi-FI"/>
         </w:rPr>
-        <w:t>• realistinen painonpudotuksen arvio</w:t>
+        <w:t>• näyttää, kuinka nopeasti kehosi polttaa kaloreita</w:t>
       </w:r>
     </w:p>
     <w:p>
@@ -18819,7 +18794,7 @@
           <w:highlight w:val="green"/>
           <w:lang w:val="fi-FI"/>
         </w:rPr>
-        <w:t>• näyttää, kuinka nopeasti kehosi polttaa kaloreita</w:t>
+        <w:t>• täydelliset ravitsemustiedot</w:t>
       </w:r>
     </w:p>
     <w:p>
@@ -18843,7 +18818,7 @@
           <w:highlight w:val="green"/>
           <w:lang w:val="fi-FI"/>
         </w:rPr>
-        <w:t>• täydelliset ravitsemustiedot</w:t>
+        <w:t>• säädettävä makroravinnesuhde</w:t>
       </w:r>
     </w:p>
     <w:p>
@@ -18867,7 +18842,7 @@
           <w:highlight w:val="green"/>
           <w:lang w:val="fi-FI"/>
         </w:rPr>
-        <w:t>• säädettävä makroravinnesuhde</w:t>
+        <w:t>• edistyksellinen hakukone</w:t>
       </w:r>
     </w:p>
     <w:p>
@@ -18891,7 +18866,7 @@
           <w:highlight w:val="green"/>
           <w:lang w:val="fi-FI"/>
         </w:rPr>
-        <w:t>• joustava, räätälöitävä ja läpinäkyvä järjestelmä</w:t>
+        <w:t>• tilastot kalorien kulutuksesta</w:t>
       </w:r>
     </w:p>
     <w:p>
@@ -18915,7 +18890,7 @@
           <w:highlight w:val="green"/>
           <w:lang w:val="fi-FI"/>
         </w:rPr>
-        <w:t>• edistyksellinen hakukone</w:t>
+        <w:t>• laaja ruoka-ainetietokanta</w:t>
       </w:r>
     </w:p>
     <w:p>
@@ -18939,7 +18914,7 @@
           <w:highlight w:val="green"/>
           <w:lang w:val="fi-FI"/>
         </w:rPr>
-        <w:t>• tilastot kalorien kulutuksesta</w:t>
+        <w:t>• ruoat jaettu navigoitaviin luokkiin</w:t>
       </w:r>
     </w:p>
     <w:p>
@@ -18963,9 +18938,12 @@
           <w:highlight w:val="green"/>
           <w:lang w:val="fi-FI"/>
         </w:rPr>
-        <w:t>• laaj</w:t>
-      </w:r>
-      <w:r>
+        <w:t>• lisää omia ruokiasi ja liikuntalajeja</w:t>
+      </w:r>
+    </w:p>
+    <w:p>
+      <w:pPr>
+        <w:spacing w:after="0"/>
         <w:rPr>
           <w:rFonts w:asciiTheme="majorHAnsi" w:hAnsiTheme="majorHAnsi" w:cs="Arial"/>
           <w:color w:val="000000" w:themeColor="text1"/>
@@ -18974,12 +18952,8 @@
           <w:highlight w:val="green"/>
           <w:lang w:val="fi-FI"/>
         </w:rPr>
-        <w:t>a ruoka-ainetietokanta</w:t>
-      </w:r>
-    </w:p>
-    <w:p>
-      <w:pPr>
-        <w:spacing w:after="0"/>
+      </w:pPr>
+      <w:r>
         <w:rPr>
           <w:rFonts w:asciiTheme="majorHAnsi" w:hAnsiTheme="majorHAnsi" w:cs="Arial"/>
           <w:color w:val="000000" w:themeColor="text1"/>
@@ -18988,8 +18962,12 @@
           <w:highlight w:val="green"/>
           <w:lang w:val="fi-FI"/>
         </w:rPr>
-      </w:pPr>
-      <w:r>
+        <w:t>• merkitse omat ruoka- ja liikuntalajisuosikkisi</w:t>
+      </w:r>
+    </w:p>
+    <w:p>
+      <w:pPr>
+        <w:spacing w:after="0"/>
         <w:rPr>
           <w:rFonts w:asciiTheme="majorHAnsi" w:hAnsiTheme="majorHAnsi" w:cs="Arial"/>
           <w:color w:val="000000" w:themeColor="text1"/>
@@ -18998,12 +18976,8 @@
           <w:highlight w:val="green"/>
           <w:lang w:val="fi-FI"/>
         </w:rPr>
-        <w:t>• ruoat jaettu navigoitaviin luokkiin</w:t>
-      </w:r>
-    </w:p>
-    <w:p>
-      <w:pPr>
-        <w:spacing w:after="0"/>
+      </w:pPr>
+      <w:r>
         <w:rPr>
           <w:rFonts w:asciiTheme="majorHAnsi" w:hAnsiTheme="majorHAnsi" w:cs="Arial"/>
           <w:color w:val="000000" w:themeColor="text1"/>
@@ -19012,8 +18986,12 @@
           <w:highlight w:val="green"/>
           <w:lang w:val="fi-FI"/>
         </w:rPr>
-      </w:pPr>
-      <w:r>
+        <w:t>• täysin muokattavat syötteet</w:t>
+      </w:r>
+    </w:p>
+    <w:p>
+      <w:pPr>
+        <w:spacing w:after="0"/>
         <w:rPr>
           <w:rFonts w:asciiTheme="majorHAnsi" w:hAnsiTheme="majorHAnsi" w:cs="Arial"/>
           <w:color w:val="000000" w:themeColor="text1"/>
@@ -19022,12 +19000,8 @@
           <w:highlight w:val="green"/>
           <w:lang w:val="fi-FI"/>
         </w:rPr>
-        <w:t>• lisää omia ruokiasi ja liikuntalajeja</w:t>
-      </w:r>
-    </w:p>
-    <w:p>
-      <w:pPr>
-        <w:spacing w:after="0"/>
+      </w:pPr>
+      <w:r>
         <w:rPr>
           <w:rFonts w:asciiTheme="majorHAnsi" w:hAnsiTheme="majorHAnsi" w:cs="Arial"/>
           <w:color w:val="000000" w:themeColor="text1"/>
@@ -19036,8 +19010,12 @@
           <w:highlight w:val="green"/>
           <w:lang w:val="fi-FI"/>
         </w:rPr>
-      </w:pPr>
-      <w:r>
+        <w:t>• automaattiset päivitykset</w:t>
+      </w:r>
+    </w:p>
+    <w:p>
+      <w:pPr>
+        <w:spacing w:after="0"/>
         <w:rPr>
           <w:rFonts w:asciiTheme="majorHAnsi" w:hAnsiTheme="majorHAnsi" w:cs="Arial"/>
           <w:color w:val="000000" w:themeColor="text1"/>
@@ -19046,12 +19024,8 @@
           <w:highlight w:val="green"/>
           <w:lang w:val="fi-FI"/>
         </w:rPr>
-        <w:t>• merkitse omat ruoka- ja liikuntalajisuosikkisi</w:t>
-      </w:r>
-    </w:p>
-    <w:p>
-      <w:pPr>
-        <w:spacing w:after="0"/>
+      </w:pPr>
+      <w:r>
         <w:rPr>
           <w:rFonts w:asciiTheme="majorHAnsi" w:hAnsiTheme="majorHAnsi" w:cs="Arial"/>
           <w:color w:val="000000" w:themeColor="text1"/>
@@ -19060,8 +19034,12 @@
           <w:highlight w:val="green"/>
           <w:lang w:val="fi-FI"/>
         </w:rPr>
-      </w:pPr>
-      <w:r>
+        <w:t>• kuluvan päivän yleiskatsaus</w:t>
+      </w:r>
+    </w:p>
+    <w:p>
+      <w:pPr>
+        <w:spacing w:after="0"/>
         <w:rPr>
           <w:rFonts w:asciiTheme="majorHAnsi" w:hAnsiTheme="majorHAnsi" w:cs="Arial"/>
           <w:color w:val="000000" w:themeColor="text1"/>
@@ -19070,12 +19048,8 @@
           <w:highlight w:val="green"/>
           <w:lang w:val="fi-FI"/>
         </w:rPr>
-        <w:t>• täysin muokattavat syötteet</w:t>
-      </w:r>
-    </w:p>
-    <w:p>
-      <w:pPr>
-        <w:spacing w:after="0"/>
+      </w:pPr>
+      <w:r>
         <w:rPr>
           <w:rFonts w:asciiTheme="majorHAnsi" w:hAnsiTheme="majorHAnsi" w:cs="Arial"/>
           <w:color w:val="000000" w:themeColor="text1"/>
@@ -19084,64 +19058,6 @@
           <w:highlight w:val="green"/>
           <w:lang w:val="fi-FI"/>
         </w:rPr>
-      </w:pPr>
-      <w:r>
-        <w:rPr>
-          <w:rFonts w:asciiTheme="majorHAnsi" w:hAnsiTheme="majorHAnsi" w:cs="Arial"/>
-          <w:color w:val="000000" w:themeColor="text1"/>
-          <w:sz w:val="12"/>
-          <w:szCs w:val="12"/>
-          <w:highlight w:val="green"/>
-          <w:lang w:val="fi-FI"/>
-        </w:rPr>
-        <w:t>• automaattiset päivitykset</w:t>
-      </w:r>
-    </w:p>
-    <w:p>
-      <w:pPr>
-        <w:spacing w:after="0"/>
-        <w:rPr>
-          <w:rFonts w:asciiTheme="majorHAnsi" w:hAnsiTheme="majorHAnsi" w:cs="Arial"/>
-          <w:color w:val="000000" w:themeColor="text1"/>
-          <w:sz w:val="12"/>
-          <w:szCs w:val="12"/>
-          <w:highlight w:val="green"/>
-          <w:lang w:val="fi-FI"/>
-        </w:rPr>
-      </w:pPr>
-      <w:r>
-        <w:rPr>
-          <w:rFonts w:asciiTheme="majorHAnsi" w:hAnsiTheme="majorHAnsi" w:cs="Arial"/>
-          <w:color w:val="000000" w:themeColor="text1"/>
-          <w:sz w:val="12"/>
-          <w:szCs w:val="12"/>
-          <w:highlight w:val="green"/>
-          <w:lang w:val="fi-FI"/>
-        </w:rPr>
-        <w:t>• kuluvan päivän yleiskatsaus</w:t>
-      </w:r>
-    </w:p>
-    <w:p>
-      <w:pPr>
-        <w:spacing w:after="0"/>
-        <w:rPr>
-          <w:rFonts w:asciiTheme="majorHAnsi" w:hAnsiTheme="majorHAnsi" w:cs="Arial"/>
-          <w:color w:val="000000" w:themeColor="text1"/>
-          <w:sz w:val="12"/>
-          <w:szCs w:val="12"/>
-          <w:highlight w:val="green"/>
-          <w:lang w:val="fi-FI"/>
-        </w:rPr>
-      </w:pPr>
-      <w:r>
-        <w:rPr>
-          <w:rFonts w:asciiTheme="majorHAnsi" w:hAnsiTheme="majorHAnsi" w:cs="Arial"/>
-          <w:color w:val="000000" w:themeColor="text1"/>
-          <w:sz w:val="12"/>
-          <w:szCs w:val="12"/>
-          <w:highlight w:val="green"/>
-          <w:lang w:val="fi-FI"/>
-        </w:rPr>
         <w:t>• säädettävä kalorikynnys</w:t>
       </w:r>
     </w:p>
@@ -19153,7 +19069,6 @@
           <w:color w:val="000000" w:themeColor="text1"/>
           <w:sz w:val="12"/>
           <w:szCs w:val="12"/>
-          <w:highlight w:val="green"/>
           <w:lang w:val="fi-FI"/>
         </w:rPr>
       </w:pPr>
@@ -25514,7 +25429,30 @@
           <w:highlight w:val="green"/>
           <w:lang w:val="id-ID"/>
         </w:rPr>
-        <w:t>• menghitung kalori Real time</w:t>
+        <w:t xml:space="preserve">• </w:t>
+      </w:r>
+      <w:r>
+        <w:rPr>
+          <w:rFonts w:asciiTheme="majorHAnsi" w:hAnsiTheme="majorHAnsi" w:cs="Arial"/>
+          <w:color w:val="000000" w:themeColor="text1"/>
+          <w:sz w:val="12"/>
+          <w:szCs w:val="12"/>
+          <w:highlight w:val="green"/>
+        </w:rPr>
+        <w:t>M</w:t>
+      </w:r>
+      <w:bookmarkStart w:id="0" w:name="_GoBack"/>
+      <w:bookmarkEnd w:id="0"/>
+      <w:r>
+        <w:rPr>
+          <w:rFonts w:asciiTheme="majorHAnsi" w:hAnsiTheme="majorHAnsi" w:cs="Arial"/>
+          <w:color w:val="000000" w:themeColor="text1"/>
+          <w:sz w:val="12"/>
+          <w:szCs w:val="12"/>
+          <w:highlight w:val="green"/>
+          <w:lang w:val="id-ID"/>
+        </w:rPr>
+        <w:t>enghitung kalori Real time</w:t>
       </w:r>
     </w:p>
     <w:p>
@@ -39359,30 +39297,6 @@
           <w:lang w:val="nl-NL"/>
         </w:rPr>
         <w:t>• Verkrijgbaar op 10 verschillende platformen (inclusief gratis web versie)</w:t>
-      </w:r>
-    </w:p>
-    <w:p>
-      <w:pPr>
-        <w:spacing w:after="0"/>
-        <w:rPr>
-          <w:rFonts w:asciiTheme="majorHAnsi" w:hAnsiTheme="majorHAnsi" w:cs="Arial"/>
-          <w:color w:val="000000" w:themeColor="text1"/>
-          <w:sz w:val="12"/>
-          <w:szCs w:val="12"/>
-          <w:highlight w:val="green"/>
-          <w:lang w:val="nl-NL"/>
-        </w:rPr>
-      </w:pPr>
-      <w:r>
-        <w:rPr>
-          <w:rFonts w:asciiTheme="majorHAnsi" w:hAnsiTheme="majorHAnsi" w:cs="Arial"/>
-          <w:color w:val="000000" w:themeColor="text1"/>
-          <w:sz w:val="12"/>
-          <w:szCs w:val="12"/>
-          <w:highlight w:val="green"/>
-          <w:lang w:val="nl-NL"/>
-        </w:rPr>
-        <w:t>• Integratie met Facebook</w:t>
       </w:r>
     </w:p>
     <w:p>
@@ -56851,7 +56765,7 @@
 </file>
 
 <file path=customXml/itemProps1.xml><?xml version="1.0" encoding="utf-8"?>
-<ds:datastoreItem xmlns:ds="http://schemas.openxmlformats.org/officeDocument/2006/customXml" ds:itemID="{57F78917-8F34-4008-A395-FFF0D6FE9772}">
+<ds:datastoreItem xmlns:ds="http://schemas.openxmlformats.org/officeDocument/2006/customXml" ds:itemID="{220C232C-BA0B-42D7-9EA4-6AD6A7CC85E4}">
   <ds:schemaRefs>
     <ds:schemaRef ds:uri="http://schemas.openxmlformats.org/officeDocument/2006/bibliography"/>
   </ds:schemaRefs>

</xml_diff>